<commit_message>
update for generate BAST for specific survey
</commit_message>
<xml_diff>
--- a/public/SPK-Maret.docx
+++ b/public/SPK-Maret.docx
@@ -57,7 +57,7 @@
           <w:sz w:val="24"/>
           <w:szCs w:val="24"/>
         </w:rPr>
-        <w:t>2025</w:t>
+        <w:t>2026</w:t>
       </w:r>
       <w:r>
         <w:rPr>
@@ -97,7 +97,7 @@
           <w:szCs w:val="24"/>
           <w:lang w:val="sv-SE"/>
         </w:rPr>
-        <w:t>KABUPATEN LANGKAT</w:t>
+        <w:t>KABUPATEN PADANG LAWAS UTARA</w:t>
       </w:r>
     </w:p>
     <w:p>
@@ -139,7 +139,7 @@
           <w:sz w:val="24"/>
           <w:szCs w:val="24"/>
         </w:rPr>
-        <w:t>1.3.1/PPK/PPIS/SPK/2025</w:t>
+        <w:t>1.3.1/PPK/PPIS/SPK/2026</w:t>
       </w:r>
       <w:bookmarkEnd w:id="0"/>
     </w:p>
@@ -181,7 +181,7 @@
           <w:sz w:val="24"/>
           <w:szCs w:val="24"/>
         </w:rPr>
-        <w:t>Sabtu</w:t>
+        <w:t>Minggu</w:t>
       </w:r>
       <w:r>
         <w:rPr>
@@ -242,7 +242,25 @@
           <w:szCs w:val="24"/>
           <w:lang w:val="sv-SE"/>
         </w:rPr>
-        <w:t>tahun dua ribu dua puluh lima, bertempat di Gunungsitoli, yang bertanda tangan di bawah ini:</w:t>
+        <w:t xml:space="preserve">tahun dua ribu dua puluh enam, bertempat di </w:t>
+      </w:r>
+      <w:r>
+        <w:rPr>
+          <w:rFonts w:ascii="Bookman Old Style" w:hAnsi="Bookman Old Style"/>
+          <w:sz w:val="24"/>
+          <w:szCs w:val="24"/>
+          <w:lang w:val="sv-SE"/>
+        </w:rPr>
+        <w:t>Kabupaten Padang Lawas Utara</w:t>
+      </w:r>
+      <w:r>
+        <w:rPr>
+          <w:rFonts w:ascii="Bookman Old Style" w:hAnsi="Bookman Old Style"/>
+          <w:sz w:val="24"/>
+          <w:szCs w:val="24"/>
+          <w:lang w:val="sv-SE"/>
+        </w:rPr>
+        <w:t>, yang bertanda tangan di bawah ini:</w:t>
       </w:r>
     </w:p>
     <w:p>
@@ -320,17 +338,12 @@
             </w:pPr>
             <w:r>
               <w:rPr>
-                <w:w w:val="115"/>
-                <w:sz w:val="24"/>
-              </w:rPr>
-              <w:t xml:space="preserve">Sudarmajid, </w:t>
-            </w:r>
-            <w:r>
-              <w:rPr>
-                <w:w w:val="120"/>
-                <w:sz w:val="24"/>
-              </w:rPr>
-              <w:t>S.Si</w:t>
+                <w:rFonts w:ascii="Bookman Old Style" w:hAnsi="Bookman Old Style"/>
+                <w:sz w:val="24"/>
+                <w:szCs w:val="24"/>
+                <w:lang w:val="sv-SE"/>
+              </w:rPr>
+              <w:t>Ashabul Kahfi Sipahutar, S.Tr.Stat.</w:t>
             </w:r>
           </w:p>
         </w:tc>
@@ -374,88 +387,110 @@
             </w:pPr>
             <w:r>
               <w:rPr>
-                <w:w w:val="115"/>
-                <w:sz w:val="24"/>
-              </w:rPr>
-              <w:t xml:space="preserve">Pejabat Pembuat Komitmen Badan Pusat Statistik Kabupaten Langkat, berkedudukan di </w:t>
-            </w:r>
-            <w:bookmarkStart w:id="1" w:name="_Hlk202966719"/>
-            <w:r>
-              <w:rPr>
-                <w:w w:val="115"/>
-                <w:sz w:val="24"/>
-              </w:rPr>
-              <w:t>Jalan Tengku Putra Aziz No. 1, Stabat</w:t>
-            </w:r>
-            <w:bookmarkEnd w:id="1"/>
-            <w:r>
-              <w:rPr>
-                <w:w w:val="115"/>
-                <w:sz w:val="24"/>
-              </w:rPr>
-              <w:t>, bertindak untuk dan atas nama Badan Pusat Statistik Kabupaten Langkat, selanjutnya</w:t>
-            </w:r>
-            <w:r>
-              <w:rPr>
-                <w:w w:val="115"/>
-                <w:sz w:val="24"/>
+                <w:rFonts w:ascii="Bookman Old Style" w:hAnsi="Bookman Old Style"/>
+                <w:sz w:val="24"/>
+                <w:szCs w:val="24"/>
+              </w:rPr>
+              <w:t>Pejabat Pembuat Komitmen Badan Pusat Statistik</w:t>
+            </w:r>
+            <w:r>
+              <w:rPr>
+                <w:rFonts w:ascii="Bookman Old Style" w:hAnsi="Bookman Old Style"/>
+                <w:sz w:val="24"/>
+                <w:szCs w:val="24"/>
+                <w:lang w:val="id-ID"/>
               </w:rPr>
               <w:t xml:space="preserve"> </w:t>
             </w:r>
             <w:r>
               <w:rPr>
-                <w:w w:val="115"/>
-                <w:sz w:val="24"/>
-              </w:rPr>
-              <w:t>disebut</w:t>
-            </w:r>
-            <w:r>
-              <w:rPr>
-                <w:spacing w:val="61"/>
-                <w:w w:val="115"/>
-                <w:sz w:val="24"/>
+                <w:rFonts w:ascii="Bookman Old Style" w:hAnsi="Bookman Old Style"/>
+                <w:sz w:val="24"/>
+                <w:szCs w:val="24"/>
+              </w:rPr>
+              <w:t>Kabupaten Padang Lawas Utara</w:t>
+            </w:r>
+            <w:r>
+              <w:rPr>
+                <w:rFonts w:ascii="Bookman Old Style" w:hAnsi="Bookman Old Style"/>
+                <w:sz w:val="24"/>
+                <w:szCs w:val="24"/>
+              </w:rPr>
+              <w:t xml:space="preserve">, berkedudukan di </w:t>
+            </w:r>
+            <w:r>
+              <w:rPr>
+                <w:rFonts w:ascii="Bookman Old Style" w:hAnsi="Bookman Old Style"/>
+                <w:sz w:val="24"/>
+                <w:szCs w:val="24"/>
+              </w:rPr>
+              <w:t>Jl. Lintas Gunung Tua-Padangsidimpuan Km. 5, Sigama, Kec. Padang Bolak, Kabupaten Padang Lawas Utara, Sumatera</w:t>
+            </w:r>
+            <w:r>
+              <w:rPr>
+                <w:rFonts w:ascii="Bookman Old Style" w:hAnsi="Bookman Old Style"/>
+                <w:sz w:val="24"/>
+                <w:szCs w:val="24"/>
               </w:rPr>
               <w:t xml:space="preserve"> </w:t>
             </w:r>
             <w:r>
               <w:rPr>
-                <w:w w:val="115"/>
-                <w:sz w:val="24"/>
-              </w:rPr>
-              <w:t>sebagai</w:t>
-            </w:r>
-            <w:r>
-              <w:rPr>
-                <w:spacing w:val="62"/>
-                <w:w w:val="115"/>
-                <w:sz w:val="24"/>
+                <w:rFonts w:ascii="Bookman Old Style" w:hAnsi="Bookman Old Style"/>
+                <w:sz w:val="24"/>
+                <w:szCs w:val="24"/>
+              </w:rPr>
+              <w:t>Utara</w:t>
+            </w:r>
+            <w:r>
+              <w:rPr>
+                <w:rFonts w:ascii="Bookman Old Style" w:hAnsi="Bookman Old Style"/>
+                <w:sz w:val="24"/>
+                <w:szCs w:val="24"/>
               </w:rPr>
               <w:t xml:space="preserve"> </w:t>
             </w:r>
             <w:r>
               <w:rPr>
+                <w:rFonts w:ascii="Bookman Old Style" w:hAnsi="Bookman Old Style"/>
+                <w:sz w:val="24"/>
+                <w:szCs w:val="24"/>
+              </w:rPr>
+              <w:t>22753</w:t>
+            </w:r>
+            <w:r>
+              <w:rPr>
+                <w:rFonts w:ascii="Bookman Old Style" w:hAnsi="Bookman Old Style"/>
+                <w:sz w:val="24"/>
+                <w:szCs w:val="24"/>
+              </w:rPr>
+              <w:t xml:space="preserve">, bertindak untuk dan atas nama Badan Pusat Statistik </w:t>
+            </w:r>
+            <w:r>
+              <w:rPr>
+                <w:rFonts w:ascii="Bookman Old Style" w:hAnsi="Bookman Old Style"/>
+                <w:sz w:val="24"/>
+                <w:szCs w:val="24"/>
+              </w:rPr>
+              <w:t>Kabupaten Padang Lawas Utara</w:t>
+            </w:r>
+            <w:r>
+              <w:rPr>
+                <w:rFonts w:ascii="Bookman Old Style" w:hAnsi="Bookman Old Style"/>
+                <w:sz w:val="24"/>
+                <w:szCs w:val="24"/>
+              </w:rPr>
+              <w:t xml:space="preserve">, selanjutnya disebut sebagai </w:t>
+            </w:r>
+            <w:r>
+              <w:rPr>
+                <w:rFonts w:ascii="Bookman Old Style" w:hAnsi="Bookman Old Style"/>
                 <w:b/>
-                <w:spacing w:val="-2"/>
-                <w:w w:val="115"/>
-                <w:sz w:val="24"/>
-              </w:rPr>
-              <w:t>PIHAK</w:t>
-            </w:r>
-            <w:r>
-              <w:rPr>
-                <w:b/>
-                <w:sz w:val="24"/>
-              </w:rPr>
-              <w:t xml:space="preserve"> </w:t>
-            </w:r>
-            <w:r>
-              <w:rPr>
-                <w:b/>
-                <w:spacing w:val="-2"/>
-                <w:w w:val="120"/>
-                <w:sz w:val="24"/>
-              </w:rPr>
-              <w:t>PERTAMA</w:t>
+                <w:bCs/>
+                <w:sz w:val="24"/>
+                <w:szCs w:val="24"/>
+              </w:rPr>
+              <w:t>PIHAK PERTAMA</w:t>
             </w:r>
             <w:r>
               <w:rPr>
@@ -762,7 +797,7 @@
           <w:sz w:val="24"/>
           <w:szCs w:val="24"/>
         </w:rPr>
-        <w:t>2025</w:t>
+        <w:t>2026</w:t>
       </w:r>
       <w:r>
         <w:rPr>
@@ -802,7 +837,7 @@
           <w:szCs w:val="24"/>
           <w:lang w:val="sv-SE"/>
         </w:rPr>
-        <w:t>Kabupaten Langkat</w:t>
+        <w:t>Kabupaten Padang Lawas Utara</w:t>
       </w:r>
       <w:r>
         <w:rPr>
@@ -972,7 +1007,7 @@
           <w:sz w:val="24"/>
           <w:szCs w:val="24"/>
         </w:rPr>
-        <w:t>2025</w:t>
+        <w:t>2026</w:t>
       </w:r>
       <w:r>
         <w:rPr>
@@ -1012,7 +1047,7 @@
           <w:szCs w:val="24"/>
           <w:lang w:val="sv-SE"/>
         </w:rPr>
-        <w:t>Kabupaten Langkat</w:t>
+        <w:t>Kabupaten Padang Lawas Utara</w:t>
       </w:r>
       <w:r>
         <w:rPr>
@@ -1117,7 +1152,7 @@
           <w:sz w:val="24"/>
           <w:szCs w:val="24"/>
         </w:rPr>
-        <w:t>2025</w:t>
+        <w:t>2026</w:t>
       </w:r>
       <w:r>
         <w:rPr>
@@ -1135,7 +1170,7 @@
           <w:szCs w:val="24"/>
           <w:lang w:val="id-ID"/>
         </w:rPr>
-        <w:t>Kabupaten Langkat</w:t>
+        <w:t>Kabupaten Padang Lawas Utara</w:t>
       </w:r>
       <w:r>
         <w:rPr>
@@ -1167,30 +1202,18 @@
           <w:b/>
           <w:sz w:val="24"/>
           <w:szCs w:val="24"/>
-          <w:lang w:val="id-ID"/>
-        </w:rPr>
-      </w:pPr>
-    </w:p>
-    <w:p>
-      <w:pPr>
-        <w:spacing w:line="276" w:lineRule="auto"/>
-        <w:jc w:val="center"/>
-        <w:rPr>
-          <w:rFonts w:ascii="Bookman Old Style" w:hAnsi="Bookman Old Style"/>
-          <w:b/>
-          <w:sz w:val="24"/>
-          <w:szCs w:val="24"/>
-          <w:lang w:val="sv-SE"/>
-        </w:rPr>
-      </w:pPr>
-      <w:r>
-        <w:rPr>
-          <w:rFonts w:ascii="Bookman Old Style" w:hAnsi="Bookman Old Style"/>
-          <w:b/>
-          <w:sz w:val="24"/>
-          <w:szCs w:val="24"/>
-          <w:lang w:val="sv-SE"/>
-        </w:rPr>
+          <w:lang w:val="sv-SE"/>
+        </w:rPr>
+      </w:pPr>
+      <w:r>
+        <w:rPr>
+          <w:rFonts w:ascii="Bookman Old Style" w:hAnsi="Bookman Old Style"/>
+          <w:b/>
+          <w:sz w:val="24"/>
+          <w:szCs w:val="24"/>
+          <w:lang w:val="sv-SE"/>
+        </w:rPr>
+        <w:lastRenderedPageBreak/>
         <w:t>Pasal 3</w:t>
       </w:r>
     </w:p>
@@ -1222,7 +1245,7 @@
           <w:sz w:val="24"/>
           <w:szCs w:val="24"/>
         </w:rPr>
-        <w:t>1 Maret 2025</w:t>
+        <w:t>1 Maret 2026</w:t>
       </w:r>
       <w:r>
         <w:rPr>
@@ -1239,7 +1262,7 @@
           <w:sz w:val="24"/>
           <w:szCs w:val="24"/>
         </w:rPr>
-        <w:t>31 Maret 2025</w:t>
+        <w:t>31 Maret 2026</w:t>
       </w:r>
       <w:r>
         <w:rPr>
@@ -1253,7 +1276,23 @@
     </w:p>
     <w:p>
       <w:pPr>
-        <w:spacing w:line="276" w:lineRule="auto"/>
+        <w:pStyle w:val="ListParagraph"/>
+        <w:spacing w:line="276" w:lineRule="auto"/>
+        <w:ind w:left="0"/>
+        <w:jc w:val="both"/>
+        <w:rPr>
+          <w:rFonts w:ascii="Bookman Old Style" w:hAnsi="Bookman Old Style"/>
+          <w:sz w:val="24"/>
+          <w:szCs w:val="24"/>
+          <w:lang w:val="sv-SE"/>
+        </w:rPr>
+      </w:pPr>
+    </w:p>
+    <w:p>
+      <w:pPr>
+        <w:pStyle w:val="ListParagraph"/>
+        <w:spacing w:line="276" w:lineRule="auto"/>
+        <w:ind w:left="0"/>
         <w:jc w:val="center"/>
         <w:rPr>
           <w:rFonts w:ascii="Bookman Old Style" w:hAnsi="Bookman Old Style"/>
@@ -1271,17 +1310,6 @@
           <w:szCs w:val="24"/>
           <w:lang w:val="sv-SE"/>
         </w:rPr>
-        <w:br w:type="column"/>
-      </w:r>
-      <w:r>
-        <w:rPr>
-          <w:rFonts w:ascii="Bookman Old Style" w:hAnsi="Bookman Old Style"/>
-          <w:b/>
-          <w:sz w:val="24"/>
-          <w:szCs w:val="24"/>
-          <w:lang w:val="sv-SE"/>
-        </w:rPr>
-        <w:lastRenderedPageBreak/>
         <w:t>Pasal 4</w:t>
       </w:r>
     </w:p>
@@ -2168,6 +2196,7 @@
           <w:sz w:val="24"/>
           <w:szCs w:val="24"/>
         </w:rPr>
+        <w:lastRenderedPageBreak/>
         <w:t>(2)</w:t>
       </w:r>
       <w:r>
@@ -2211,16 +2240,7 @@
           <w:sz w:val="24"/>
           <w:szCs w:val="24"/>
         </w:rPr>
-        <w:t xml:space="preserve"> meninggal dunia, mengundurkan diri karena sakit dengan keterangan rawat inap, kecelakaan </w:t>
-      </w:r>
-      <w:r>
-        <w:rPr>
-          <w:rFonts w:ascii="Bookman Old Style" w:hAnsi="Bookman Old Style"/>
-          <w:sz w:val="24"/>
-          <w:szCs w:val="24"/>
-        </w:rPr>
-        <w:lastRenderedPageBreak/>
-        <w:t xml:space="preserve">dengan keterangan kepolisian, dan/atau telah diberikan Surat Pemutusan Perjanjian Kerja dari </w:t>
+        <w:t xml:space="preserve"> meninggal dunia, mengundurkan diri karena sakit dengan keterangan rawat inap, kecelakaan dengan keterangan kepolisian, dan/atau telah diberikan Surat Pemutusan Perjanjian Kerja dari </w:t>
       </w:r>
       <w:r>
         <w:rPr>
@@ -2700,7 +2720,16 @@
           <w:szCs w:val="24"/>
           <w:lang w:val="sv-SE"/>
         </w:rPr>
-        <w:t>Gunungsitoli.</w:t>
+        <w:t>Padangsidimpuan</w:t>
+      </w:r>
+      <w:r>
+        <w:rPr>
+          <w:rFonts w:ascii="Bookman Old Style" w:hAnsi="Bookman Old Style"/>
+          <w:sz w:val="24"/>
+          <w:szCs w:val="24"/>
+          <w:lang w:val="sv-SE"/>
+        </w:rPr>
+        <w:t>.</w:t>
       </w:r>
     </w:p>
     <w:p>
@@ -2792,30 +2821,6 @@
         </w:rPr>
         <w:t>.</w:t>
       </w:r>
-    </w:p>
-    <w:p>
-      <w:pPr>
-        <w:spacing w:line="276" w:lineRule="auto"/>
-        <w:jc w:val="both"/>
-        <w:rPr>
-          <w:rFonts w:ascii="Bookman Old Style" w:hAnsi="Bookman Old Style"/>
-          <w:sz w:val="24"/>
-          <w:szCs w:val="24"/>
-          <w:lang w:val="id-ID"/>
-        </w:rPr>
-      </w:pPr>
-    </w:p>
-    <w:p>
-      <w:pPr>
-        <w:spacing w:line="276" w:lineRule="auto"/>
-        <w:jc w:val="both"/>
-        <w:rPr>
-          <w:rFonts w:ascii="Bookman Old Style" w:hAnsi="Bookman Old Style"/>
-          <w:sz w:val="24"/>
-          <w:szCs w:val="24"/>
-          <w:lang w:val="id-ID"/>
-        </w:rPr>
-      </w:pPr>
     </w:p>
     <w:p>
       <w:pPr>
@@ -3049,28 +3054,12 @@
             </w:pPr>
             <w:r>
               <w:rPr>
-                <w:w w:val="115"/>
-                <w:sz w:val="24"/>
-                <w:lang w:val="id-ID"/>
-              </w:rPr>
-              <w:t xml:space="preserve">Sudarmajid, </w:t>
-            </w:r>
-            <w:r>
-              <w:rPr>
-                <w:w w:val="120"/>
-                <w:sz w:val="24"/>
-                <w:lang w:val="id-ID"/>
-              </w:rPr>
-              <w:t>S.Si</w:t>
-            </w:r>
-            <w:r>
-              <w:rPr>
                 <w:rFonts w:ascii="Bookman Old Style" w:hAnsi="Bookman Old Style"/>
                 <w:sz w:val="24"/>
                 <w:szCs w:val="24"/>
                 <w:lang w:val="sv-SE"/>
               </w:rPr>
-              <w:t xml:space="preserve"> </w:t>
+              <w:t xml:space="preserve">Ashabul Kahfi Sipahutar, S.Tr.Stat. </w:t>
             </w:r>
           </w:p>
         </w:tc>
@@ -3173,7 +3162,7 @@
           <w:sz w:val="24"/>
           <w:szCs w:val="24"/>
         </w:rPr>
-        <w:t>2025</w:t>
+        <w:t>2026</w:t>
       </w:r>
       <w:r>
         <w:rPr>
@@ -3209,7 +3198,7 @@
           <w:szCs w:val="24"/>
           <w:lang w:val="sv-SE"/>
         </w:rPr>
-        <w:t>KABUPATEN LANGKAT</w:t>
+        <w:t>KABUPATEN PADANG LAWAS UTARA</w:t>
       </w:r>
     </w:p>
     <w:p>
@@ -3234,7 +3223,7 @@
           <w:sz w:val="24"/>
           <w:szCs w:val="24"/>
         </w:rPr>
-        <w:t>1.3.1/PPK/PPIS/SPK/2025</w:t>
+        <w:t>1.3.1/PPK/PPIS/SPK/2026</w:t>
       </w:r>
     </w:p>
     <w:p>
@@ -3947,7 +3936,7 @@
               <w:rPr>
                 <w:rFonts w:ascii="Bookman Old Style" w:hAnsi="Bookman Old Style"/>
               </w:rPr>
-              <w:t>1 Maret 2025 – 31 Maret 2025</w:t>
+              <w:t>27 Juli 2025 – 31 Juli 2025</w:t>
             </w:r>
           </w:p>
         </w:tc>
@@ -4204,7 +4193,7 @@
           <w:sz w:val="24"/>
           <w:szCs w:val="24"/>
         </w:rPr>
-        <w:t>2025</w:t>
+        <w:t>2026</w:t>
       </w:r>
       <w:r>
         <w:rPr>
@@ -4244,7 +4233,7 @@
           <w:szCs w:val="24"/>
           <w:lang w:val="sv-SE"/>
         </w:rPr>
-        <w:t>KABUPATEN LANGKAT</w:t>
+        <w:t>KABUPATEN PADANG LAWAS UTARA</w:t>
       </w:r>
     </w:p>
     <w:p>
@@ -4286,7 +4275,7 @@
           <w:sz w:val="24"/>
           <w:szCs w:val="24"/>
         </w:rPr>
-        <w:t>1.3.2/PPK/PPIS/SPK/2025</w:t>
+        <w:t>1.3.2/PPK/PPIS/SPK/2026</w:t>
       </w:r>
       <w:bookmarkEnd w:id="0"/>
     </w:p>
@@ -4328,7 +4317,7 @@
           <w:sz w:val="24"/>
           <w:szCs w:val="24"/>
         </w:rPr>
-        <w:t>Sabtu</w:t>
+        <w:t>Minggu</w:t>
       </w:r>
       <w:r>
         <w:rPr>
@@ -4389,7 +4378,25 @@
           <w:szCs w:val="24"/>
           <w:lang w:val="sv-SE"/>
         </w:rPr>
-        <w:t>tahun dua ribu dua puluh lima, bertempat di Gunungsitoli, yang bertanda tangan di bawah ini:</w:t>
+        <w:t xml:space="preserve">tahun dua ribu dua puluh enam, bertempat di </w:t>
+      </w:r>
+      <w:r>
+        <w:rPr>
+          <w:rFonts w:ascii="Bookman Old Style" w:hAnsi="Bookman Old Style"/>
+          <w:sz w:val="24"/>
+          <w:szCs w:val="24"/>
+          <w:lang w:val="sv-SE"/>
+        </w:rPr>
+        <w:t>Kabupaten Padang Lawas Utara</w:t>
+      </w:r>
+      <w:r>
+        <w:rPr>
+          <w:rFonts w:ascii="Bookman Old Style" w:hAnsi="Bookman Old Style"/>
+          <w:sz w:val="24"/>
+          <w:szCs w:val="24"/>
+          <w:lang w:val="sv-SE"/>
+        </w:rPr>
+        <w:t>, yang bertanda tangan di bawah ini:</w:t>
       </w:r>
     </w:p>
     <w:p>
@@ -4467,17 +4474,12 @@
             </w:pPr>
             <w:r>
               <w:rPr>
-                <w:w w:val="115"/>
-                <w:sz w:val="24"/>
-              </w:rPr>
-              <w:t xml:space="preserve">Sudarmajid, </w:t>
-            </w:r>
-            <w:r>
-              <w:rPr>
-                <w:w w:val="120"/>
-                <w:sz w:val="24"/>
-              </w:rPr>
-              <w:t>S.Si</w:t>
+                <w:rFonts w:ascii="Bookman Old Style" w:hAnsi="Bookman Old Style"/>
+                <w:sz w:val="24"/>
+                <w:szCs w:val="24"/>
+                <w:lang w:val="sv-SE"/>
+              </w:rPr>
+              <w:t>Ashabul Kahfi Sipahutar, S.Tr.Stat.</w:t>
             </w:r>
           </w:p>
         </w:tc>
@@ -4521,88 +4523,110 @@
             </w:pPr>
             <w:r>
               <w:rPr>
-                <w:w w:val="115"/>
-                <w:sz w:val="24"/>
-              </w:rPr>
-              <w:t xml:space="preserve">Pejabat Pembuat Komitmen Badan Pusat Statistik Kabupaten Langkat, berkedudukan di </w:t>
-            </w:r>
-            <w:bookmarkStart w:id="1" w:name="_Hlk202966719"/>
-            <w:r>
-              <w:rPr>
-                <w:w w:val="115"/>
-                <w:sz w:val="24"/>
-              </w:rPr>
-              <w:t>Jalan Tengku Putra Aziz No. 1, Stabat</w:t>
-            </w:r>
-            <w:bookmarkEnd w:id="1"/>
-            <w:r>
-              <w:rPr>
-                <w:w w:val="115"/>
-                <w:sz w:val="24"/>
-              </w:rPr>
-              <w:t>, bertindak untuk dan atas nama Badan Pusat Statistik Kabupaten Langkat, selanjutnya</w:t>
-            </w:r>
-            <w:r>
-              <w:rPr>
-                <w:w w:val="115"/>
-                <w:sz w:val="24"/>
+                <w:rFonts w:ascii="Bookman Old Style" w:hAnsi="Bookman Old Style"/>
+                <w:sz w:val="24"/>
+                <w:szCs w:val="24"/>
+              </w:rPr>
+              <w:t>Pejabat Pembuat Komitmen Badan Pusat Statistik</w:t>
+            </w:r>
+            <w:r>
+              <w:rPr>
+                <w:rFonts w:ascii="Bookman Old Style" w:hAnsi="Bookman Old Style"/>
+                <w:sz w:val="24"/>
+                <w:szCs w:val="24"/>
+                <w:lang w:val="id-ID"/>
               </w:rPr>
               <w:t xml:space="preserve"> </w:t>
             </w:r>
             <w:r>
               <w:rPr>
-                <w:w w:val="115"/>
-                <w:sz w:val="24"/>
-              </w:rPr>
-              <w:t>disebut</w:t>
-            </w:r>
-            <w:r>
-              <w:rPr>
-                <w:spacing w:val="61"/>
-                <w:w w:val="115"/>
-                <w:sz w:val="24"/>
+                <w:rFonts w:ascii="Bookman Old Style" w:hAnsi="Bookman Old Style"/>
+                <w:sz w:val="24"/>
+                <w:szCs w:val="24"/>
+              </w:rPr>
+              <w:t>Kabupaten Padang Lawas Utara</w:t>
+            </w:r>
+            <w:r>
+              <w:rPr>
+                <w:rFonts w:ascii="Bookman Old Style" w:hAnsi="Bookman Old Style"/>
+                <w:sz w:val="24"/>
+                <w:szCs w:val="24"/>
+              </w:rPr>
+              <w:t xml:space="preserve">, berkedudukan di </w:t>
+            </w:r>
+            <w:r>
+              <w:rPr>
+                <w:rFonts w:ascii="Bookman Old Style" w:hAnsi="Bookman Old Style"/>
+                <w:sz w:val="24"/>
+                <w:szCs w:val="24"/>
+              </w:rPr>
+              <w:t>Jl. Lintas Gunung Tua-Padangsidimpuan Km. 5, Sigama, Kec. Padang Bolak, Kabupaten Padang Lawas Utara, Sumatera</w:t>
+            </w:r>
+            <w:r>
+              <w:rPr>
+                <w:rFonts w:ascii="Bookman Old Style" w:hAnsi="Bookman Old Style"/>
+                <w:sz w:val="24"/>
+                <w:szCs w:val="24"/>
               </w:rPr>
               <w:t xml:space="preserve"> </w:t>
             </w:r>
             <w:r>
               <w:rPr>
-                <w:w w:val="115"/>
-                <w:sz w:val="24"/>
-              </w:rPr>
-              <w:t>sebagai</w:t>
-            </w:r>
-            <w:r>
-              <w:rPr>
-                <w:spacing w:val="62"/>
-                <w:w w:val="115"/>
-                <w:sz w:val="24"/>
+                <w:rFonts w:ascii="Bookman Old Style" w:hAnsi="Bookman Old Style"/>
+                <w:sz w:val="24"/>
+                <w:szCs w:val="24"/>
+              </w:rPr>
+              <w:t>Utara</w:t>
+            </w:r>
+            <w:r>
+              <w:rPr>
+                <w:rFonts w:ascii="Bookman Old Style" w:hAnsi="Bookman Old Style"/>
+                <w:sz w:val="24"/>
+                <w:szCs w:val="24"/>
               </w:rPr>
               <w:t xml:space="preserve"> </w:t>
             </w:r>
             <w:r>
               <w:rPr>
+                <w:rFonts w:ascii="Bookman Old Style" w:hAnsi="Bookman Old Style"/>
+                <w:sz w:val="24"/>
+                <w:szCs w:val="24"/>
+              </w:rPr>
+              <w:t>22753</w:t>
+            </w:r>
+            <w:r>
+              <w:rPr>
+                <w:rFonts w:ascii="Bookman Old Style" w:hAnsi="Bookman Old Style"/>
+                <w:sz w:val="24"/>
+                <w:szCs w:val="24"/>
+              </w:rPr>
+              <w:t xml:space="preserve">, bertindak untuk dan atas nama Badan Pusat Statistik </w:t>
+            </w:r>
+            <w:r>
+              <w:rPr>
+                <w:rFonts w:ascii="Bookman Old Style" w:hAnsi="Bookman Old Style"/>
+                <w:sz w:val="24"/>
+                <w:szCs w:val="24"/>
+              </w:rPr>
+              <w:t>Kabupaten Padang Lawas Utara</w:t>
+            </w:r>
+            <w:r>
+              <w:rPr>
+                <w:rFonts w:ascii="Bookman Old Style" w:hAnsi="Bookman Old Style"/>
+                <w:sz w:val="24"/>
+                <w:szCs w:val="24"/>
+              </w:rPr>
+              <w:t xml:space="preserve">, selanjutnya disebut sebagai </w:t>
+            </w:r>
+            <w:r>
+              <w:rPr>
+                <w:rFonts w:ascii="Bookman Old Style" w:hAnsi="Bookman Old Style"/>
                 <w:b/>
-                <w:spacing w:val="-2"/>
-                <w:w w:val="115"/>
-                <w:sz w:val="24"/>
-              </w:rPr>
-              <w:t>PIHAK</w:t>
-            </w:r>
-            <w:r>
-              <w:rPr>
-                <w:b/>
-                <w:sz w:val="24"/>
-              </w:rPr>
-              <w:t xml:space="preserve"> </w:t>
-            </w:r>
-            <w:r>
-              <w:rPr>
-                <w:b/>
-                <w:spacing w:val="-2"/>
-                <w:w w:val="120"/>
-                <w:sz w:val="24"/>
-              </w:rPr>
-              <w:t>PERTAMA</w:t>
+                <w:bCs/>
+                <w:sz w:val="24"/>
+                <w:szCs w:val="24"/>
+              </w:rPr>
+              <w:t>PIHAK PERTAMA</w:t>
             </w:r>
             <w:r>
               <w:rPr>
@@ -4909,7 +4933,7 @@
           <w:sz w:val="24"/>
           <w:szCs w:val="24"/>
         </w:rPr>
-        <w:t>2025</w:t>
+        <w:t>2026</w:t>
       </w:r>
       <w:r>
         <w:rPr>
@@ -4949,7 +4973,7 @@
           <w:szCs w:val="24"/>
           <w:lang w:val="sv-SE"/>
         </w:rPr>
-        <w:t>Kabupaten Langkat</w:t>
+        <w:t>Kabupaten Padang Lawas Utara</w:t>
       </w:r>
       <w:r>
         <w:rPr>
@@ -5119,7 +5143,7 @@
           <w:sz w:val="24"/>
           <w:szCs w:val="24"/>
         </w:rPr>
-        <w:t>2025</w:t>
+        <w:t>2026</w:t>
       </w:r>
       <w:r>
         <w:rPr>
@@ -5159,7 +5183,7 @@
           <w:szCs w:val="24"/>
           <w:lang w:val="sv-SE"/>
         </w:rPr>
-        <w:t>Kabupaten Langkat</w:t>
+        <w:t>Kabupaten Padang Lawas Utara</w:t>
       </w:r>
       <w:r>
         <w:rPr>
@@ -5264,7 +5288,7 @@
           <w:sz w:val="24"/>
           <w:szCs w:val="24"/>
         </w:rPr>
-        <w:t>2025</w:t>
+        <w:t>2026</w:t>
       </w:r>
       <w:r>
         <w:rPr>
@@ -5282,7 +5306,7 @@
           <w:szCs w:val="24"/>
           <w:lang w:val="id-ID"/>
         </w:rPr>
-        <w:t>Kabupaten Langkat</w:t>
+        <w:t>Kabupaten Padang Lawas Utara</w:t>
       </w:r>
       <w:r>
         <w:rPr>
@@ -5314,30 +5338,18 @@
           <w:b/>
           <w:sz w:val="24"/>
           <w:szCs w:val="24"/>
-          <w:lang w:val="id-ID"/>
-        </w:rPr>
-      </w:pPr>
-    </w:p>
-    <w:p>
-      <w:pPr>
-        <w:spacing w:line="276" w:lineRule="auto"/>
-        <w:jc w:val="center"/>
-        <w:rPr>
-          <w:rFonts w:ascii="Bookman Old Style" w:hAnsi="Bookman Old Style"/>
-          <w:b/>
-          <w:sz w:val="24"/>
-          <w:szCs w:val="24"/>
-          <w:lang w:val="sv-SE"/>
-        </w:rPr>
-      </w:pPr>
-      <w:r>
-        <w:rPr>
-          <w:rFonts w:ascii="Bookman Old Style" w:hAnsi="Bookman Old Style"/>
-          <w:b/>
-          <w:sz w:val="24"/>
-          <w:szCs w:val="24"/>
-          <w:lang w:val="sv-SE"/>
-        </w:rPr>
+          <w:lang w:val="sv-SE"/>
+        </w:rPr>
+      </w:pPr>
+      <w:r>
+        <w:rPr>
+          <w:rFonts w:ascii="Bookman Old Style" w:hAnsi="Bookman Old Style"/>
+          <w:b/>
+          <w:sz w:val="24"/>
+          <w:szCs w:val="24"/>
+          <w:lang w:val="sv-SE"/>
+        </w:rPr>
+        <w:lastRenderedPageBreak/>
         <w:t>Pasal 3</w:t>
       </w:r>
     </w:p>
@@ -5369,7 +5381,7 @@
           <w:sz w:val="24"/>
           <w:szCs w:val="24"/>
         </w:rPr>
-        <w:t>1 Maret 2025</w:t>
+        <w:t>1 Maret 2026</w:t>
       </w:r>
       <w:r>
         <w:rPr>
@@ -5386,7 +5398,7 @@
           <w:sz w:val="24"/>
           <w:szCs w:val="24"/>
         </w:rPr>
-        <w:t>31 Maret 2025</w:t>
+        <w:t>31 Maret 2026</w:t>
       </w:r>
       <w:r>
         <w:rPr>
@@ -5400,7 +5412,23 @@
     </w:p>
     <w:p>
       <w:pPr>
-        <w:spacing w:line="276" w:lineRule="auto"/>
+        <w:pStyle w:val="ListParagraph"/>
+        <w:spacing w:line="276" w:lineRule="auto"/>
+        <w:ind w:left="0"/>
+        <w:jc w:val="both"/>
+        <w:rPr>
+          <w:rFonts w:ascii="Bookman Old Style" w:hAnsi="Bookman Old Style"/>
+          <w:sz w:val="24"/>
+          <w:szCs w:val="24"/>
+          <w:lang w:val="sv-SE"/>
+        </w:rPr>
+      </w:pPr>
+    </w:p>
+    <w:p>
+      <w:pPr>
+        <w:pStyle w:val="ListParagraph"/>
+        <w:spacing w:line="276" w:lineRule="auto"/>
+        <w:ind w:left="0"/>
         <w:jc w:val="center"/>
         <w:rPr>
           <w:rFonts w:ascii="Bookman Old Style" w:hAnsi="Bookman Old Style"/>
@@ -5418,17 +5446,6 @@
           <w:szCs w:val="24"/>
           <w:lang w:val="sv-SE"/>
         </w:rPr>
-        <w:br w:type="column"/>
-      </w:r>
-      <w:r>
-        <w:rPr>
-          <w:rFonts w:ascii="Bookman Old Style" w:hAnsi="Bookman Old Style"/>
-          <w:b/>
-          <w:sz w:val="24"/>
-          <w:szCs w:val="24"/>
-          <w:lang w:val="sv-SE"/>
-        </w:rPr>
-        <w:lastRenderedPageBreak/>
         <w:t>Pasal 4</w:t>
       </w:r>
     </w:p>
@@ -6315,6 +6332,7 @@
           <w:sz w:val="24"/>
           <w:szCs w:val="24"/>
         </w:rPr>
+        <w:lastRenderedPageBreak/>
         <w:t>(2)</w:t>
       </w:r>
       <w:r>
@@ -6358,16 +6376,7 @@
           <w:sz w:val="24"/>
           <w:szCs w:val="24"/>
         </w:rPr>
-        <w:t xml:space="preserve"> meninggal dunia, mengundurkan diri karena sakit dengan keterangan rawat inap, kecelakaan </w:t>
-      </w:r>
-      <w:r>
-        <w:rPr>
-          <w:rFonts w:ascii="Bookman Old Style" w:hAnsi="Bookman Old Style"/>
-          <w:sz w:val="24"/>
-          <w:szCs w:val="24"/>
-        </w:rPr>
-        <w:lastRenderedPageBreak/>
-        <w:t xml:space="preserve">dengan keterangan kepolisian, dan/atau telah diberikan Surat Pemutusan Perjanjian Kerja dari </w:t>
+        <w:t xml:space="preserve"> meninggal dunia, mengundurkan diri karena sakit dengan keterangan rawat inap, kecelakaan dengan keterangan kepolisian, dan/atau telah diberikan Surat Pemutusan Perjanjian Kerja dari </w:t>
       </w:r>
       <w:r>
         <w:rPr>
@@ -6847,7 +6856,16 @@
           <w:szCs w:val="24"/>
           <w:lang w:val="sv-SE"/>
         </w:rPr>
-        <w:t>Gunungsitoli.</w:t>
+        <w:t>Padangsidimpuan</w:t>
+      </w:r>
+      <w:r>
+        <w:rPr>
+          <w:rFonts w:ascii="Bookman Old Style" w:hAnsi="Bookman Old Style"/>
+          <w:sz w:val="24"/>
+          <w:szCs w:val="24"/>
+          <w:lang w:val="sv-SE"/>
+        </w:rPr>
+        <w:t>.</w:t>
       </w:r>
     </w:p>
     <w:p>
@@ -6939,30 +6957,6 @@
         </w:rPr>
         <w:t>.</w:t>
       </w:r>
-    </w:p>
-    <w:p>
-      <w:pPr>
-        <w:spacing w:line="276" w:lineRule="auto"/>
-        <w:jc w:val="both"/>
-        <w:rPr>
-          <w:rFonts w:ascii="Bookman Old Style" w:hAnsi="Bookman Old Style"/>
-          <w:sz w:val="24"/>
-          <w:szCs w:val="24"/>
-          <w:lang w:val="id-ID"/>
-        </w:rPr>
-      </w:pPr>
-    </w:p>
-    <w:p>
-      <w:pPr>
-        <w:spacing w:line="276" w:lineRule="auto"/>
-        <w:jc w:val="both"/>
-        <w:rPr>
-          <w:rFonts w:ascii="Bookman Old Style" w:hAnsi="Bookman Old Style"/>
-          <w:sz w:val="24"/>
-          <w:szCs w:val="24"/>
-          <w:lang w:val="id-ID"/>
-        </w:rPr>
-      </w:pPr>
     </w:p>
     <w:p>
       <w:pPr>
@@ -7196,28 +7190,12 @@
             </w:pPr>
             <w:r>
               <w:rPr>
-                <w:w w:val="115"/>
-                <w:sz w:val="24"/>
-                <w:lang w:val="id-ID"/>
-              </w:rPr>
-              <w:t xml:space="preserve">Sudarmajid, </w:t>
-            </w:r>
-            <w:r>
-              <w:rPr>
-                <w:w w:val="120"/>
-                <w:sz w:val="24"/>
-                <w:lang w:val="id-ID"/>
-              </w:rPr>
-              <w:t>S.Si</w:t>
-            </w:r>
-            <w:r>
-              <w:rPr>
                 <w:rFonts w:ascii="Bookman Old Style" w:hAnsi="Bookman Old Style"/>
                 <w:sz w:val="24"/>
                 <w:szCs w:val="24"/>
                 <w:lang w:val="sv-SE"/>
               </w:rPr>
-              <w:t xml:space="preserve"> </w:t>
+              <w:t xml:space="preserve">Ashabul Kahfi Sipahutar, S.Tr.Stat. </w:t>
             </w:r>
           </w:p>
         </w:tc>
@@ -7320,7 +7298,7 @@
           <w:sz w:val="24"/>
           <w:szCs w:val="24"/>
         </w:rPr>
-        <w:t>2025</w:t>
+        <w:t>2026</w:t>
       </w:r>
       <w:r>
         <w:rPr>
@@ -7356,7 +7334,7 @@
           <w:szCs w:val="24"/>
           <w:lang w:val="sv-SE"/>
         </w:rPr>
-        <w:t>KABUPATEN LANGKAT</w:t>
+        <w:t>KABUPATEN PADANG LAWAS UTARA</w:t>
       </w:r>
     </w:p>
     <w:p>
@@ -7381,7 +7359,7 @@
           <w:sz w:val="24"/>
           <w:szCs w:val="24"/>
         </w:rPr>
-        <w:t>1.3.2/PPK/PPIS/SPK/2025</w:t>
+        <w:t>1.3.2/PPK/PPIS/SPK/2026</w:t>
       </w:r>
     </w:p>
     <w:p>
@@ -8094,7 +8072,7 @@
               <w:rPr>
                 <w:rFonts w:ascii="Bookman Old Style" w:hAnsi="Bookman Old Style"/>
               </w:rPr>
-              <w:t>1 Maret 2025 – 31 Maret 2025</w:t>
+              <w:t>27 Juli 2025 – 31 Juli 2025</w:t>
             </w:r>
           </w:p>
         </w:tc>
@@ -8351,7 +8329,7 @@
           <w:sz w:val="24"/>
           <w:szCs w:val="24"/>
         </w:rPr>
-        <w:t>2025</w:t>
+        <w:t>2026</w:t>
       </w:r>
       <w:r>
         <w:rPr>
@@ -8391,7 +8369,7 @@
           <w:szCs w:val="24"/>
           <w:lang w:val="sv-SE"/>
         </w:rPr>
-        <w:t>KABUPATEN LANGKAT</w:t>
+        <w:t>KABUPATEN PADANG LAWAS UTARA</w:t>
       </w:r>
     </w:p>
     <w:p>
@@ -8433,7 +8411,7 @@
           <w:sz w:val="24"/>
           <w:szCs w:val="24"/>
         </w:rPr>
-        <w:t>1.3.3/PPK/PPIS/SPK/2025</w:t>
+        <w:t>1.3.3/PPK/PPIS/SPK/2026</w:t>
       </w:r>
       <w:bookmarkEnd w:id="0"/>
     </w:p>
@@ -8475,7 +8453,7 @@
           <w:sz w:val="24"/>
           <w:szCs w:val="24"/>
         </w:rPr>
-        <w:t>Sabtu</w:t>
+        <w:t>Minggu</w:t>
       </w:r>
       <w:r>
         <w:rPr>
@@ -8536,7 +8514,25 @@
           <w:szCs w:val="24"/>
           <w:lang w:val="sv-SE"/>
         </w:rPr>
-        <w:t>tahun dua ribu dua puluh lima, bertempat di Gunungsitoli, yang bertanda tangan di bawah ini:</w:t>
+        <w:t xml:space="preserve">tahun dua ribu dua puluh enam, bertempat di </w:t>
+      </w:r>
+      <w:r>
+        <w:rPr>
+          <w:rFonts w:ascii="Bookman Old Style" w:hAnsi="Bookman Old Style"/>
+          <w:sz w:val="24"/>
+          <w:szCs w:val="24"/>
+          <w:lang w:val="sv-SE"/>
+        </w:rPr>
+        <w:t>Kabupaten Padang Lawas Utara</w:t>
+      </w:r>
+      <w:r>
+        <w:rPr>
+          <w:rFonts w:ascii="Bookman Old Style" w:hAnsi="Bookman Old Style"/>
+          <w:sz w:val="24"/>
+          <w:szCs w:val="24"/>
+          <w:lang w:val="sv-SE"/>
+        </w:rPr>
+        <w:t>, yang bertanda tangan di bawah ini:</w:t>
       </w:r>
     </w:p>
     <w:p>
@@ -8614,17 +8610,12 @@
             </w:pPr>
             <w:r>
               <w:rPr>
-                <w:w w:val="115"/>
-                <w:sz w:val="24"/>
-              </w:rPr>
-              <w:t xml:space="preserve">Sudarmajid, </w:t>
-            </w:r>
-            <w:r>
-              <w:rPr>
-                <w:w w:val="120"/>
-                <w:sz w:val="24"/>
-              </w:rPr>
-              <w:t>S.Si</w:t>
+                <w:rFonts w:ascii="Bookman Old Style" w:hAnsi="Bookman Old Style"/>
+                <w:sz w:val="24"/>
+                <w:szCs w:val="24"/>
+                <w:lang w:val="sv-SE"/>
+              </w:rPr>
+              <w:t>Ashabul Kahfi Sipahutar, S.Tr.Stat.</w:t>
             </w:r>
           </w:p>
         </w:tc>
@@ -8668,88 +8659,110 @@
             </w:pPr>
             <w:r>
               <w:rPr>
-                <w:w w:val="115"/>
-                <w:sz w:val="24"/>
-              </w:rPr>
-              <w:t xml:space="preserve">Pejabat Pembuat Komitmen Badan Pusat Statistik Kabupaten Langkat, berkedudukan di </w:t>
-            </w:r>
-            <w:bookmarkStart w:id="1" w:name="_Hlk202966719"/>
-            <w:r>
-              <w:rPr>
-                <w:w w:val="115"/>
-                <w:sz w:val="24"/>
-              </w:rPr>
-              <w:t>Jalan Tengku Putra Aziz No. 1, Stabat</w:t>
-            </w:r>
-            <w:bookmarkEnd w:id="1"/>
-            <w:r>
-              <w:rPr>
-                <w:w w:val="115"/>
-                <w:sz w:val="24"/>
-              </w:rPr>
-              <w:t>, bertindak untuk dan atas nama Badan Pusat Statistik Kabupaten Langkat, selanjutnya</w:t>
-            </w:r>
-            <w:r>
-              <w:rPr>
-                <w:w w:val="115"/>
-                <w:sz w:val="24"/>
+                <w:rFonts w:ascii="Bookman Old Style" w:hAnsi="Bookman Old Style"/>
+                <w:sz w:val="24"/>
+                <w:szCs w:val="24"/>
+              </w:rPr>
+              <w:t>Pejabat Pembuat Komitmen Badan Pusat Statistik</w:t>
+            </w:r>
+            <w:r>
+              <w:rPr>
+                <w:rFonts w:ascii="Bookman Old Style" w:hAnsi="Bookman Old Style"/>
+                <w:sz w:val="24"/>
+                <w:szCs w:val="24"/>
+                <w:lang w:val="id-ID"/>
               </w:rPr>
               <w:t xml:space="preserve"> </w:t>
             </w:r>
             <w:r>
               <w:rPr>
-                <w:w w:val="115"/>
-                <w:sz w:val="24"/>
-              </w:rPr>
-              <w:t>disebut</w:t>
-            </w:r>
-            <w:r>
-              <w:rPr>
-                <w:spacing w:val="61"/>
-                <w:w w:val="115"/>
-                <w:sz w:val="24"/>
+                <w:rFonts w:ascii="Bookman Old Style" w:hAnsi="Bookman Old Style"/>
+                <w:sz w:val="24"/>
+                <w:szCs w:val="24"/>
+              </w:rPr>
+              <w:t>Kabupaten Padang Lawas Utara</w:t>
+            </w:r>
+            <w:r>
+              <w:rPr>
+                <w:rFonts w:ascii="Bookman Old Style" w:hAnsi="Bookman Old Style"/>
+                <w:sz w:val="24"/>
+                <w:szCs w:val="24"/>
+              </w:rPr>
+              <w:t xml:space="preserve">, berkedudukan di </w:t>
+            </w:r>
+            <w:r>
+              <w:rPr>
+                <w:rFonts w:ascii="Bookman Old Style" w:hAnsi="Bookman Old Style"/>
+                <w:sz w:val="24"/>
+                <w:szCs w:val="24"/>
+              </w:rPr>
+              <w:t>Jl. Lintas Gunung Tua-Padangsidimpuan Km. 5, Sigama, Kec. Padang Bolak, Kabupaten Padang Lawas Utara, Sumatera</w:t>
+            </w:r>
+            <w:r>
+              <w:rPr>
+                <w:rFonts w:ascii="Bookman Old Style" w:hAnsi="Bookman Old Style"/>
+                <w:sz w:val="24"/>
+                <w:szCs w:val="24"/>
               </w:rPr>
               <w:t xml:space="preserve"> </w:t>
             </w:r>
             <w:r>
               <w:rPr>
-                <w:w w:val="115"/>
-                <w:sz w:val="24"/>
-              </w:rPr>
-              <w:t>sebagai</w:t>
-            </w:r>
-            <w:r>
-              <w:rPr>
-                <w:spacing w:val="62"/>
-                <w:w w:val="115"/>
-                <w:sz w:val="24"/>
+                <w:rFonts w:ascii="Bookman Old Style" w:hAnsi="Bookman Old Style"/>
+                <w:sz w:val="24"/>
+                <w:szCs w:val="24"/>
+              </w:rPr>
+              <w:t>Utara</w:t>
+            </w:r>
+            <w:r>
+              <w:rPr>
+                <w:rFonts w:ascii="Bookman Old Style" w:hAnsi="Bookman Old Style"/>
+                <w:sz w:val="24"/>
+                <w:szCs w:val="24"/>
               </w:rPr>
               <w:t xml:space="preserve"> </w:t>
             </w:r>
             <w:r>
               <w:rPr>
+                <w:rFonts w:ascii="Bookman Old Style" w:hAnsi="Bookman Old Style"/>
+                <w:sz w:val="24"/>
+                <w:szCs w:val="24"/>
+              </w:rPr>
+              <w:t>22753</w:t>
+            </w:r>
+            <w:r>
+              <w:rPr>
+                <w:rFonts w:ascii="Bookman Old Style" w:hAnsi="Bookman Old Style"/>
+                <w:sz w:val="24"/>
+                <w:szCs w:val="24"/>
+              </w:rPr>
+              <w:t xml:space="preserve">, bertindak untuk dan atas nama Badan Pusat Statistik </w:t>
+            </w:r>
+            <w:r>
+              <w:rPr>
+                <w:rFonts w:ascii="Bookman Old Style" w:hAnsi="Bookman Old Style"/>
+                <w:sz w:val="24"/>
+                <w:szCs w:val="24"/>
+              </w:rPr>
+              <w:t>Kabupaten Padang Lawas Utara</w:t>
+            </w:r>
+            <w:r>
+              <w:rPr>
+                <w:rFonts w:ascii="Bookman Old Style" w:hAnsi="Bookman Old Style"/>
+                <w:sz w:val="24"/>
+                <w:szCs w:val="24"/>
+              </w:rPr>
+              <w:t xml:space="preserve">, selanjutnya disebut sebagai </w:t>
+            </w:r>
+            <w:r>
+              <w:rPr>
+                <w:rFonts w:ascii="Bookman Old Style" w:hAnsi="Bookman Old Style"/>
                 <w:b/>
-                <w:spacing w:val="-2"/>
-                <w:w w:val="115"/>
-                <w:sz w:val="24"/>
-              </w:rPr>
-              <w:t>PIHAK</w:t>
-            </w:r>
-            <w:r>
-              <w:rPr>
-                <w:b/>
-                <w:sz w:val="24"/>
-              </w:rPr>
-              <w:t xml:space="preserve"> </w:t>
-            </w:r>
-            <w:r>
-              <w:rPr>
-                <w:b/>
-                <w:spacing w:val="-2"/>
-                <w:w w:val="120"/>
-                <w:sz w:val="24"/>
-              </w:rPr>
-              <w:t>PERTAMA</w:t>
+                <w:bCs/>
+                <w:sz w:val="24"/>
+                <w:szCs w:val="24"/>
+              </w:rPr>
+              <w:t>PIHAK PERTAMA</w:t>
             </w:r>
             <w:r>
               <w:rPr>
@@ -9056,7 +9069,7 @@
           <w:sz w:val="24"/>
           <w:szCs w:val="24"/>
         </w:rPr>
-        <w:t>2025</w:t>
+        <w:t>2026</w:t>
       </w:r>
       <w:r>
         <w:rPr>
@@ -9096,7 +9109,7 @@
           <w:szCs w:val="24"/>
           <w:lang w:val="sv-SE"/>
         </w:rPr>
-        <w:t>Kabupaten Langkat</w:t>
+        <w:t>Kabupaten Padang Lawas Utara</w:t>
       </w:r>
       <w:r>
         <w:rPr>
@@ -9266,7 +9279,7 @@
           <w:sz w:val="24"/>
           <w:szCs w:val="24"/>
         </w:rPr>
-        <w:t>2025</w:t>
+        <w:t>2026</w:t>
       </w:r>
       <w:r>
         <w:rPr>
@@ -9306,7 +9319,7 @@
           <w:szCs w:val="24"/>
           <w:lang w:val="sv-SE"/>
         </w:rPr>
-        <w:t>Kabupaten Langkat</w:t>
+        <w:t>Kabupaten Padang Lawas Utara</w:t>
       </w:r>
       <w:r>
         <w:rPr>
@@ -9411,7 +9424,7 @@
           <w:sz w:val="24"/>
           <w:szCs w:val="24"/>
         </w:rPr>
-        <w:t>2025</w:t>
+        <w:t>2026</w:t>
       </w:r>
       <w:r>
         <w:rPr>
@@ -9429,7 +9442,7 @@
           <w:szCs w:val="24"/>
           <w:lang w:val="id-ID"/>
         </w:rPr>
-        <w:t>Kabupaten Langkat</w:t>
+        <w:t>Kabupaten Padang Lawas Utara</w:t>
       </w:r>
       <w:r>
         <w:rPr>
@@ -9461,30 +9474,18 @@
           <w:b/>
           <w:sz w:val="24"/>
           <w:szCs w:val="24"/>
-          <w:lang w:val="id-ID"/>
-        </w:rPr>
-      </w:pPr>
-    </w:p>
-    <w:p>
-      <w:pPr>
-        <w:spacing w:line="276" w:lineRule="auto"/>
-        <w:jc w:val="center"/>
-        <w:rPr>
-          <w:rFonts w:ascii="Bookman Old Style" w:hAnsi="Bookman Old Style"/>
-          <w:b/>
-          <w:sz w:val="24"/>
-          <w:szCs w:val="24"/>
-          <w:lang w:val="sv-SE"/>
-        </w:rPr>
-      </w:pPr>
-      <w:r>
-        <w:rPr>
-          <w:rFonts w:ascii="Bookman Old Style" w:hAnsi="Bookman Old Style"/>
-          <w:b/>
-          <w:sz w:val="24"/>
-          <w:szCs w:val="24"/>
-          <w:lang w:val="sv-SE"/>
-        </w:rPr>
+          <w:lang w:val="sv-SE"/>
+        </w:rPr>
+      </w:pPr>
+      <w:r>
+        <w:rPr>
+          <w:rFonts w:ascii="Bookman Old Style" w:hAnsi="Bookman Old Style"/>
+          <w:b/>
+          <w:sz w:val="24"/>
+          <w:szCs w:val="24"/>
+          <w:lang w:val="sv-SE"/>
+        </w:rPr>
+        <w:lastRenderedPageBreak/>
         <w:t>Pasal 3</w:t>
       </w:r>
     </w:p>
@@ -9516,7 +9517,7 @@
           <w:sz w:val="24"/>
           <w:szCs w:val="24"/>
         </w:rPr>
-        <w:t>1 Maret 2025</w:t>
+        <w:t>1 Maret 2026</w:t>
       </w:r>
       <w:r>
         <w:rPr>
@@ -9533,7 +9534,7 @@
           <w:sz w:val="24"/>
           <w:szCs w:val="24"/>
         </w:rPr>
-        <w:t>31 Maret 2025</w:t>
+        <w:t>31 Maret 2026</w:t>
       </w:r>
       <w:r>
         <w:rPr>
@@ -9547,7 +9548,23 @@
     </w:p>
     <w:p>
       <w:pPr>
-        <w:spacing w:line="276" w:lineRule="auto"/>
+        <w:pStyle w:val="ListParagraph"/>
+        <w:spacing w:line="276" w:lineRule="auto"/>
+        <w:ind w:left="0"/>
+        <w:jc w:val="both"/>
+        <w:rPr>
+          <w:rFonts w:ascii="Bookman Old Style" w:hAnsi="Bookman Old Style"/>
+          <w:sz w:val="24"/>
+          <w:szCs w:val="24"/>
+          <w:lang w:val="sv-SE"/>
+        </w:rPr>
+      </w:pPr>
+    </w:p>
+    <w:p>
+      <w:pPr>
+        <w:pStyle w:val="ListParagraph"/>
+        <w:spacing w:line="276" w:lineRule="auto"/>
+        <w:ind w:left="0"/>
         <w:jc w:val="center"/>
         <w:rPr>
           <w:rFonts w:ascii="Bookman Old Style" w:hAnsi="Bookman Old Style"/>
@@ -9565,17 +9582,6 @@
           <w:szCs w:val="24"/>
           <w:lang w:val="sv-SE"/>
         </w:rPr>
-        <w:br w:type="column"/>
-      </w:r>
-      <w:r>
-        <w:rPr>
-          <w:rFonts w:ascii="Bookman Old Style" w:hAnsi="Bookman Old Style"/>
-          <w:b/>
-          <w:sz w:val="24"/>
-          <w:szCs w:val="24"/>
-          <w:lang w:val="sv-SE"/>
-        </w:rPr>
-        <w:lastRenderedPageBreak/>
         <w:t>Pasal 4</w:t>
       </w:r>
     </w:p>
@@ -10462,6 +10468,7 @@
           <w:sz w:val="24"/>
           <w:szCs w:val="24"/>
         </w:rPr>
+        <w:lastRenderedPageBreak/>
         <w:t>(2)</w:t>
       </w:r>
       <w:r>
@@ -10505,16 +10512,7 @@
           <w:sz w:val="24"/>
           <w:szCs w:val="24"/>
         </w:rPr>
-        <w:t xml:space="preserve"> meninggal dunia, mengundurkan diri karena sakit dengan keterangan rawat inap, kecelakaan </w:t>
-      </w:r>
-      <w:r>
-        <w:rPr>
-          <w:rFonts w:ascii="Bookman Old Style" w:hAnsi="Bookman Old Style"/>
-          <w:sz w:val="24"/>
-          <w:szCs w:val="24"/>
-        </w:rPr>
-        <w:lastRenderedPageBreak/>
-        <w:t xml:space="preserve">dengan keterangan kepolisian, dan/atau telah diberikan Surat Pemutusan Perjanjian Kerja dari </w:t>
+        <w:t xml:space="preserve"> meninggal dunia, mengundurkan diri karena sakit dengan keterangan rawat inap, kecelakaan dengan keterangan kepolisian, dan/atau telah diberikan Surat Pemutusan Perjanjian Kerja dari </w:t>
       </w:r>
       <w:r>
         <w:rPr>
@@ -10994,7 +10992,16 @@
           <w:szCs w:val="24"/>
           <w:lang w:val="sv-SE"/>
         </w:rPr>
-        <w:t>Gunungsitoli.</w:t>
+        <w:t>Padangsidimpuan</w:t>
+      </w:r>
+      <w:r>
+        <w:rPr>
+          <w:rFonts w:ascii="Bookman Old Style" w:hAnsi="Bookman Old Style"/>
+          <w:sz w:val="24"/>
+          <w:szCs w:val="24"/>
+          <w:lang w:val="sv-SE"/>
+        </w:rPr>
+        <w:t>.</w:t>
       </w:r>
     </w:p>
     <w:p>
@@ -11086,30 +11093,6 @@
         </w:rPr>
         <w:t>.</w:t>
       </w:r>
-    </w:p>
-    <w:p>
-      <w:pPr>
-        <w:spacing w:line="276" w:lineRule="auto"/>
-        <w:jc w:val="both"/>
-        <w:rPr>
-          <w:rFonts w:ascii="Bookman Old Style" w:hAnsi="Bookman Old Style"/>
-          <w:sz w:val="24"/>
-          <w:szCs w:val="24"/>
-          <w:lang w:val="id-ID"/>
-        </w:rPr>
-      </w:pPr>
-    </w:p>
-    <w:p>
-      <w:pPr>
-        <w:spacing w:line="276" w:lineRule="auto"/>
-        <w:jc w:val="both"/>
-        <w:rPr>
-          <w:rFonts w:ascii="Bookman Old Style" w:hAnsi="Bookman Old Style"/>
-          <w:sz w:val="24"/>
-          <w:szCs w:val="24"/>
-          <w:lang w:val="id-ID"/>
-        </w:rPr>
-      </w:pPr>
     </w:p>
     <w:p>
       <w:pPr>
@@ -11343,28 +11326,12 @@
             </w:pPr>
             <w:r>
               <w:rPr>
-                <w:w w:val="115"/>
-                <w:sz w:val="24"/>
-                <w:lang w:val="id-ID"/>
-              </w:rPr>
-              <w:t xml:space="preserve">Sudarmajid, </w:t>
-            </w:r>
-            <w:r>
-              <w:rPr>
-                <w:w w:val="120"/>
-                <w:sz w:val="24"/>
-                <w:lang w:val="id-ID"/>
-              </w:rPr>
-              <w:t>S.Si</w:t>
-            </w:r>
-            <w:r>
-              <w:rPr>
                 <w:rFonts w:ascii="Bookman Old Style" w:hAnsi="Bookman Old Style"/>
                 <w:sz w:val="24"/>
                 <w:szCs w:val="24"/>
                 <w:lang w:val="sv-SE"/>
               </w:rPr>
-              <w:t xml:space="preserve"> </w:t>
+              <w:t xml:space="preserve">Ashabul Kahfi Sipahutar, S.Tr.Stat. </w:t>
             </w:r>
           </w:p>
         </w:tc>
@@ -11467,7 +11434,7 @@
           <w:sz w:val="24"/>
           <w:szCs w:val="24"/>
         </w:rPr>
-        <w:t>2025</w:t>
+        <w:t>2026</w:t>
       </w:r>
       <w:r>
         <w:rPr>
@@ -11503,7 +11470,7 @@
           <w:szCs w:val="24"/>
           <w:lang w:val="sv-SE"/>
         </w:rPr>
-        <w:t>KABUPATEN LANGKAT</w:t>
+        <w:t>KABUPATEN PADANG LAWAS UTARA</w:t>
       </w:r>
     </w:p>
     <w:p>
@@ -11528,7 +11495,7 @@
           <w:sz w:val="24"/>
           <w:szCs w:val="24"/>
         </w:rPr>
-        <w:t>1.3.3/PPK/PPIS/SPK/2025</w:t>
+        <w:t>1.3.3/PPK/PPIS/SPK/2026</w:t>
       </w:r>
     </w:p>
     <w:p>
@@ -12241,7 +12208,7 @@
               <w:rPr>
                 <w:rFonts w:ascii="Bookman Old Style" w:hAnsi="Bookman Old Style"/>
               </w:rPr>
-              <w:t>1 Maret 2025 – 31 Maret 2025</w:t>
+              <w:t>27 Juli 2025 – 31 Juli 2025</w:t>
             </w:r>
           </w:p>
         </w:tc>
@@ -12498,7 +12465,7 @@
           <w:sz w:val="24"/>
           <w:szCs w:val="24"/>
         </w:rPr>
-        <w:t>2025</w:t>
+        <w:t>2026</w:t>
       </w:r>
       <w:r>
         <w:rPr>
@@ -12538,7 +12505,7 @@
           <w:szCs w:val="24"/>
           <w:lang w:val="sv-SE"/>
         </w:rPr>
-        <w:t>KABUPATEN LANGKAT</w:t>
+        <w:t>KABUPATEN PADANG LAWAS UTARA</w:t>
       </w:r>
     </w:p>
     <w:p>
@@ -12580,7 +12547,7 @@
           <w:sz w:val="24"/>
           <w:szCs w:val="24"/>
         </w:rPr>
-        <w:t>1.3.4/PPK/PPIS/SPK/2025</w:t>
+        <w:t>1.3.4/PPK/PPIS/SPK/2026</w:t>
       </w:r>
       <w:bookmarkEnd w:id="0"/>
     </w:p>
@@ -12622,7 +12589,7 @@
           <w:sz w:val="24"/>
           <w:szCs w:val="24"/>
         </w:rPr>
-        <w:t>Sabtu</w:t>
+        <w:t>Minggu</w:t>
       </w:r>
       <w:r>
         <w:rPr>
@@ -12683,7 +12650,25 @@
           <w:szCs w:val="24"/>
           <w:lang w:val="sv-SE"/>
         </w:rPr>
-        <w:t>tahun dua ribu dua puluh lima, bertempat di Gunungsitoli, yang bertanda tangan di bawah ini:</w:t>
+        <w:t xml:space="preserve">tahun dua ribu dua puluh enam, bertempat di </w:t>
+      </w:r>
+      <w:r>
+        <w:rPr>
+          <w:rFonts w:ascii="Bookman Old Style" w:hAnsi="Bookman Old Style"/>
+          <w:sz w:val="24"/>
+          <w:szCs w:val="24"/>
+          <w:lang w:val="sv-SE"/>
+        </w:rPr>
+        <w:t>Kabupaten Padang Lawas Utara</w:t>
+      </w:r>
+      <w:r>
+        <w:rPr>
+          <w:rFonts w:ascii="Bookman Old Style" w:hAnsi="Bookman Old Style"/>
+          <w:sz w:val="24"/>
+          <w:szCs w:val="24"/>
+          <w:lang w:val="sv-SE"/>
+        </w:rPr>
+        <w:t>, yang bertanda tangan di bawah ini:</w:t>
       </w:r>
     </w:p>
     <w:p>
@@ -12761,17 +12746,12 @@
             </w:pPr>
             <w:r>
               <w:rPr>
-                <w:w w:val="115"/>
-                <w:sz w:val="24"/>
-              </w:rPr>
-              <w:t xml:space="preserve">Sudarmajid, </w:t>
-            </w:r>
-            <w:r>
-              <w:rPr>
-                <w:w w:val="120"/>
-                <w:sz w:val="24"/>
-              </w:rPr>
-              <w:t>S.Si</w:t>
+                <w:rFonts w:ascii="Bookman Old Style" w:hAnsi="Bookman Old Style"/>
+                <w:sz w:val="24"/>
+                <w:szCs w:val="24"/>
+                <w:lang w:val="sv-SE"/>
+              </w:rPr>
+              <w:t>Ashabul Kahfi Sipahutar, S.Tr.Stat.</w:t>
             </w:r>
           </w:p>
         </w:tc>
@@ -12815,88 +12795,110 @@
             </w:pPr>
             <w:r>
               <w:rPr>
-                <w:w w:val="115"/>
-                <w:sz w:val="24"/>
-              </w:rPr>
-              <w:t xml:space="preserve">Pejabat Pembuat Komitmen Badan Pusat Statistik Kabupaten Langkat, berkedudukan di </w:t>
-            </w:r>
-            <w:bookmarkStart w:id="1" w:name="_Hlk202966719"/>
-            <w:r>
-              <w:rPr>
-                <w:w w:val="115"/>
-                <w:sz w:val="24"/>
-              </w:rPr>
-              <w:t>Jalan Tengku Putra Aziz No. 1, Stabat</w:t>
-            </w:r>
-            <w:bookmarkEnd w:id="1"/>
-            <w:r>
-              <w:rPr>
-                <w:w w:val="115"/>
-                <w:sz w:val="24"/>
-              </w:rPr>
-              <w:t>, bertindak untuk dan atas nama Badan Pusat Statistik Kabupaten Langkat, selanjutnya</w:t>
-            </w:r>
-            <w:r>
-              <w:rPr>
-                <w:w w:val="115"/>
-                <w:sz w:val="24"/>
+                <w:rFonts w:ascii="Bookman Old Style" w:hAnsi="Bookman Old Style"/>
+                <w:sz w:val="24"/>
+                <w:szCs w:val="24"/>
+              </w:rPr>
+              <w:t>Pejabat Pembuat Komitmen Badan Pusat Statistik</w:t>
+            </w:r>
+            <w:r>
+              <w:rPr>
+                <w:rFonts w:ascii="Bookman Old Style" w:hAnsi="Bookman Old Style"/>
+                <w:sz w:val="24"/>
+                <w:szCs w:val="24"/>
+                <w:lang w:val="id-ID"/>
               </w:rPr>
               <w:t xml:space="preserve"> </w:t>
             </w:r>
             <w:r>
               <w:rPr>
-                <w:w w:val="115"/>
-                <w:sz w:val="24"/>
-              </w:rPr>
-              <w:t>disebut</w:t>
-            </w:r>
-            <w:r>
-              <w:rPr>
-                <w:spacing w:val="61"/>
-                <w:w w:val="115"/>
-                <w:sz w:val="24"/>
+                <w:rFonts w:ascii="Bookman Old Style" w:hAnsi="Bookman Old Style"/>
+                <w:sz w:val="24"/>
+                <w:szCs w:val="24"/>
+              </w:rPr>
+              <w:t>Kabupaten Padang Lawas Utara</w:t>
+            </w:r>
+            <w:r>
+              <w:rPr>
+                <w:rFonts w:ascii="Bookman Old Style" w:hAnsi="Bookman Old Style"/>
+                <w:sz w:val="24"/>
+                <w:szCs w:val="24"/>
+              </w:rPr>
+              <w:t xml:space="preserve">, berkedudukan di </w:t>
+            </w:r>
+            <w:r>
+              <w:rPr>
+                <w:rFonts w:ascii="Bookman Old Style" w:hAnsi="Bookman Old Style"/>
+                <w:sz w:val="24"/>
+                <w:szCs w:val="24"/>
+              </w:rPr>
+              <w:t>Jl. Lintas Gunung Tua-Padangsidimpuan Km. 5, Sigama, Kec. Padang Bolak, Kabupaten Padang Lawas Utara, Sumatera</w:t>
+            </w:r>
+            <w:r>
+              <w:rPr>
+                <w:rFonts w:ascii="Bookman Old Style" w:hAnsi="Bookman Old Style"/>
+                <w:sz w:val="24"/>
+                <w:szCs w:val="24"/>
               </w:rPr>
               <w:t xml:space="preserve"> </w:t>
             </w:r>
             <w:r>
               <w:rPr>
-                <w:w w:val="115"/>
-                <w:sz w:val="24"/>
-              </w:rPr>
-              <w:t>sebagai</w:t>
-            </w:r>
-            <w:r>
-              <w:rPr>
-                <w:spacing w:val="62"/>
-                <w:w w:val="115"/>
-                <w:sz w:val="24"/>
+                <w:rFonts w:ascii="Bookman Old Style" w:hAnsi="Bookman Old Style"/>
+                <w:sz w:val="24"/>
+                <w:szCs w:val="24"/>
+              </w:rPr>
+              <w:t>Utara</w:t>
+            </w:r>
+            <w:r>
+              <w:rPr>
+                <w:rFonts w:ascii="Bookman Old Style" w:hAnsi="Bookman Old Style"/>
+                <w:sz w:val="24"/>
+                <w:szCs w:val="24"/>
               </w:rPr>
               <w:t xml:space="preserve"> </w:t>
             </w:r>
             <w:r>
               <w:rPr>
+                <w:rFonts w:ascii="Bookman Old Style" w:hAnsi="Bookman Old Style"/>
+                <w:sz w:val="24"/>
+                <w:szCs w:val="24"/>
+              </w:rPr>
+              <w:t>22753</w:t>
+            </w:r>
+            <w:r>
+              <w:rPr>
+                <w:rFonts w:ascii="Bookman Old Style" w:hAnsi="Bookman Old Style"/>
+                <w:sz w:val="24"/>
+                <w:szCs w:val="24"/>
+              </w:rPr>
+              <w:t xml:space="preserve">, bertindak untuk dan atas nama Badan Pusat Statistik </w:t>
+            </w:r>
+            <w:r>
+              <w:rPr>
+                <w:rFonts w:ascii="Bookman Old Style" w:hAnsi="Bookman Old Style"/>
+                <w:sz w:val="24"/>
+                <w:szCs w:val="24"/>
+              </w:rPr>
+              <w:t>Kabupaten Padang Lawas Utara</w:t>
+            </w:r>
+            <w:r>
+              <w:rPr>
+                <w:rFonts w:ascii="Bookman Old Style" w:hAnsi="Bookman Old Style"/>
+                <w:sz w:val="24"/>
+                <w:szCs w:val="24"/>
+              </w:rPr>
+              <w:t xml:space="preserve">, selanjutnya disebut sebagai </w:t>
+            </w:r>
+            <w:r>
+              <w:rPr>
+                <w:rFonts w:ascii="Bookman Old Style" w:hAnsi="Bookman Old Style"/>
                 <w:b/>
-                <w:spacing w:val="-2"/>
-                <w:w w:val="115"/>
-                <w:sz w:val="24"/>
-              </w:rPr>
-              <w:t>PIHAK</w:t>
-            </w:r>
-            <w:r>
-              <w:rPr>
-                <w:b/>
-                <w:sz w:val="24"/>
-              </w:rPr>
-              <w:t xml:space="preserve"> </w:t>
-            </w:r>
-            <w:r>
-              <w:rPr>
-                <w:b/>
-                <w:spacing w:val="-2"/>
-                <w:w w:val="120"/>
-                <w:sz w:val="24"/>
-              </w:rPr>
-              <w:t>PERTAMA</w:t>
+                <w:bCs/>
+                <w:sz w:val="24"/>
+                <w:szCs w:val="24"/>
+              </w:rPr>
+              <w:t>PIHAK PERTAMA</w:t>
             </w:r>
             <w:r>
               <w:rPr>
@@ -13203,7 +13205,7 @@
           <w:sz w:val="24"/>
           <w:szCs w:val="24"/>
         </w:rPr>
-        <w:t>2025</w:t>
+        <w:t>2026</w:t>
       </w:r>
       <w:r>
         <w:rPr>
@@ -13243,7 +13245,7 @@
           <w:szCs w:val="24"/>
           <w:lang w:val="sv-SE"/>
         </w:rPr>
-        <w:t>Kabupaten Langkat</w:t>
+        <w:t>Kabupaten Padang Lawas Utara</w:t>
       </w:r>
       <w:r>
         <w:rPr>
@@ -13413,7 +13415,7 @@
           <w:sz w:val="24"/>
           <w:szCs w:val="24"/>
         </w:rPr>
-        <w:t>2025</w:t>
+        <w:t>2026</w:t>
       </w:r>
       <w:r>
         <w:rPr>
@@ -13453,7 +13455,7 @@
           <w:szCs w:val="24"/>
           <w:lang w:val="sv-SE"/>
         </w:rPr>
-        <w:t>Kabupaten Langkat</w:t>
+        <w:t>Kabupaten Padang Lawas Utara</w:t>
       </w:r>
       <w:r>
         <w:rPr>
@@ -13558,7 +13560,7 @@
           <w:sz w:val="24"/>
           <w:szCs w:val="24"/>
         </w:rPr>
-        <w:t>2025</w:t>
+        <w:t>2026</w:t>
       </w:r>
       <w:r>
         <w:rPr>
@@ -13576,7 +13578,7 @@
           <w:szCs w:val="24"/>
           <w:lang w:val="id-ID"/>
         </w:rPr>
-        <w:t>Kabupaten Langkat</w:t>
+        <w:t>Kabupaten Padang Lawas Utara</w:t>
       </w:r>
       <w:r>
         <w:rPr>
@@ -13608,30 +13610,18 @@
           <w:b/>
           <w:sz w:val="24"/>
           <w:szCs w:val="24"/>
-          <w:lang w:val="id-ID"/>
-        </w:rPr>
-      </w:pPr>
-    </w:p>
-    <w:p>
-      <w:pPr>
-        <w:spacing w:line="276" w:lineRule="auto"/>
-        <w:jc w:val="center"/>
-        <w:rPr>
-          <w:rFonts w:ascii="Bookman Old Style" w:hAnsi="Bookman Old Style"/>
-          <w:b/>
-          <w:sz w:val="24"/>
-          <w:szCs w:val="24"/>
-          <w:lang w:val="sv-SE"/>
-        </w:rPr>
-      </w:pPr>
-      <w:r>
-        <w:rPr>
-          <w:rFonts w:ascii="Bookman Old Style" w:hAnsi="Bookman Old Style"/>
-          <w:b/>
-          <w:sz w:val="24"/>
-          <w:szCs w:val="24"/>
-          <w:lang w:val="sv-SE"/>
-        </w:rPr>
+          <w:lang w:val="sv-SE"/>
+        </w:rPr>
+      </w:pPr>
+      <w:r>
+        <w:rPr>
+          <w:rFonts w:ascii="Bookman Old Style" w:hAnsi="Bookman Old Style"/>
+          <w:b/>
+          <w:sz w:val="24"/>
+          <w:szCs w:val="24"/>
+          <w:lang w:val="sv-SE"/>
+        </w:rPr>
+        <w:lastRenderedPageBreak/>
         <w:t>Pasal 3</w:t>
       </w:r>
     </w:p>
@@ -13663,7 +13653,7 @@
           <w:sz w:val="24"/>
           <w:szCs w:val="24"/>
         </w:rPr>
-        <w:t>1 Maret 2025</w:t>
+        <w:t>1 Maret 2026</w:t>
       </w:r>
       <w:r>
         <w:rPr>
@@ -13680,7 +13670,7 @@
           <w:sz w:val="24"/>
           <w:szCs w:val="24"/>
         </w:rPr>
-        <w:t>31 Maret 2025</w:t>
+        <w:t>31 Maret 2026</w:t>
       </w:r>
       <w:r>
         <w:rPr>
@@ -13694,7 +13684,23 @@
     </w:p>
     <w:p>
       <w:pPr>
-        <w:spacing w:line="276" w:lineRule="auto"/>
+        <w:pStyle w:val="ListParagraph"/>
+        <w:spacing w:line="276" w:lineRule="auto"/>
+        <w:ind w:left="0"/>
+        <w:jc w:val="both"/>
+        <w:rPr>
+          <w:rFonts w:ascii="Bookman Old Style" w:hAnsi="Bookman Old Style"/>
+          <w:sz w:val="24"/>
+          <w:szCs w:val="24"/>
+          <w:lang w:val="sv-SE"/>
+        </w:rPr>
+      </w:pPr>
+    </w:p>
+    <w:p>
+      <w:pPr>
+        <w:pStyle w:val="ListParagraph"/>
+        <w:spacing w:line="276" w:lineRule="auto"/>
+        <w:ind w:left="0"/>
         <w:jc w:val="center"/>
         <w:rPr>
           <w:rFonts w:ascii="Bookman Old Style" w:hAnsi="Bookman Old Style"/>
@@ -13712,17 +13718,6 @@
           <w:szCs w:val="24"/>
           <w:lang w:val="sv-SE"/>
         </w:rPr>
-        <w:br w:type="column"/>
-      </w:r>
-      <w:r>
-        <w:rPr>
-          <w:rFonts w:ascii="Bookman Old Style" w:hAnsi="Bookman Old Style"/>
-          <w:b/>
-          <w:sz w:val="24"/>
-          <w:szCs w:val="24"/>
-          <w:lang w:val="sv-SE"/>
-        </w:rPr>
-        <w:lastRenderedPageBreak/>
         <w:t>Pasal 4</w:t>
       </w:r>
     </w:p>
@@ -14609,6 +14604,7 @@
           <w:sz w:val="24"/>
           <w:szCs w:val="24"/>
         </w:rPr>
+        <w:lastRenderedPageBreak/>
         <w:t>(2)</w:t>
       </w:r>
       <w:r>
@@ -14652,16 +14648,7 @@
           <w:sz w:val="24"/>
           <w:szCs w:val="24"/>
         </w:rPr>
-        <w:t xml:space="preserve"> meninggal dunia, mengundurkan diri karena sakit dengan keterangan rawat inap, kecelakaan </w:t>
-      </w:r>
-      <w:r>
-        <w:rPr>
-          <w:rFonts w:ascii="Bookman Old Style" w:hAnsi="Bookman Old Style"/>
-          <w:sz w:val="24"/>
-          <w:szCs w:val="24"/>
-        </w:rPr>
-        <w:lastRenderedPageBreak/>
-        <w:t xml:space="preserve">dengan keterangan kepolisian, dan/atau telah diberikan Surat Pemutusan Perjanjian Kerja dari </w:t>
+        <w:t xml:space="preserve"> meninggal dunia, mengundurkan diri karena sakit dengan keterangan rawat inap, kecelakaan dengan keterangan kepolisian, dan/atau telah diberikan Surat Pemutusan Perjanjian Kerja dari </w:t>
       </w:r>
       <w:r>
         <w:rPr>
@@ -15141,7 +15128,16 @@
           <w:szCs w:val="24"/>
           <w:lang w:val="sv-SE"/>
         </w:rPr>
-        <w:t>Gunungsitoli.</w:t>
+        <w:t>Padangsidimpuan</w:t>
+      </w:r>
+      <w:r>
+        <w:rPr>
+          <w:rFonts w:ascii="Bookman Old Style" w:hAnsi="Bookman Old Style"/>
+          <w:sz w:val="24"/>
+          <w:szCs w:val="24"/>
+          <w:lang w:val="sv-SE"/>
+        </w:rPr>
+        <w:t>.</w:t>
       </w:r>
     </w:p>
     <w:p>
@@ -15233,30 +15229,6 @@
         </w:rPr>
         <w:t>.</w:t>
       </w:r>
-    </w:p>
-    <w:p>
-      <w:pPr>
-        <w:spacing w:line="276" w:lineRule="auto"/>
-        <w:jc w:val="both"/>
-        <w:rPr>
-          <w:rFonts w:ascii="Bookman Old Style" w:hAnsi="Bookman Old Style"/>
-          <w:sz w:val="24"/>
-          <w:szCs w:val="24"/>
-          <w:lang w:val="id-ID"/>
-        </w:rPr>
-      </w:pPr>
-    </w:p>
-    <w:p>
-      <w:pPr>
-        <w:spacing w:line="276" w:lineRule="auto"/>
-        <w:jc w:val="both"/>
-        <w:rPr>
-          <w:rFonts w:ascii="Bookman Old Style" w:hAnsi="Bookman Old Style"/>
-          <w:sz w:val="24"/>
-          <w:szCs w:val="24"/>
-          <w:lang w:val="id-ID"/>
-        </w:rPr>
-      </w:pPr>
     </w:p>
     <w:p>
       <w:pPr>
@@ -15490,28 +15462,12 @@
             </w:pPr>
             <w:r>
               <w:rPr>
-                <w:w w:val="115"/>
-                <w:sz w:val="24"/>
-                <w:lang w:val="id-ID"/>
-              </w:rPr>
-              <w:t xml:space="preserve">Sudarmajid, </w:t>
-            </w:r>
-            <w:r>
-              <w:rPr>
-                <w:w w:val="120"/>
-                <w:sz w:val="24"/>
-                <w:lang w:val="id-ID"/>
-              </w:rPr>
-              <w:t>S.Si</w:t>
-            </w:r>
-            <w:r>
-              <w:rPr>
                 <w:rFonts w:ascii="Bookman Old Style" w:hAnsi="Bookman Old Style"/>
                 <w:sz w:val="24"/>
                 <w:szCs w:val="24"/>
                 <w:lang w:val="sv-SE"/>
               </w:rPr>
-              <w:t xml:space="preserve"> </w:t>
+              <w:t xml:space="preserve">Ashabul Kahfi Sipahutar, S.Tr.Stat. </w:t>
             </w:r>
           </w:p>
         </w:tc>
@@ -15614,7 +15570,7 @@
           <w:sz w:val="24"/>
           <w:szCs w:val="24"/>
         </w:rPr>
-        <w:t>2025</w:t>
+        <w:t>2026</w:t>
       </w:r>
       <w:r>
         <w:rPr>
@@ -15650,7 +15606,7 @@
           <w:szCs w:val="24"/>
           <w:lang w:val="sv-SE"/>
         </w:rPr>
-        <w:t>KABUPATEN LANGKAT</w:t>
+        <w:t>KABUPATEN PADANG LAWAS UTARA</w:t>
       </w:r>
     </w:p>
     <w:p>
@@ -15675,7 +15631,7 @@
           <w:sz w:val="24"/>
           <w:szCs w:val="24"/>
         </w:rPr>
-        <w:t>1.3.4/PPK/PPIS/SPK/2025</w:t>
+        <w:t>1.3.4/PPK/PPIS/SPK/2026</w:t>
       </w:r>
     </w:p>
     <w:p>
@@ -16388,7 +16344,7 @@
               <w:rPr>
                 <w:rFonts w:ascii="Bookman Old Style" w:hAnsi="Bookman Old Style"/>
               </w:rPr>
-              <w:t>1 Maret 2025 – 31 Maret 2025</w:t>
+              <w:t>27 Juli 2025 – 31 Juli 2025</w:t>
             </w:r>
           </w:p>
         </w:tc>

</xml_diff>